<commit_message>
aggiunti contenuti per il DB
</commit_message>
<xml_diff>
--- a/Documentazione/Base Informativa.docx
+++ b/Documentazione/Base Informativa.docx
@@ -1,28 +1,16 @@
 
 <file path=word/document.xml><?xml version="1.0" encoding="utf-8"?>
-<w:document xmlns:wpc="http://schemas.microsoft.com/office/word/2010/wordprocessingCanvas" xmlns:cx="http://schemas.microsoft.com/office/drawing/2014/chartex" xmlns:cx1="http://schemas.microsoft.com/office/drawing/2015/9/8/chartex" xmlns:cx2="http://schemas.microsoft.com/office/drawing/2015/10/21/chartex" xmlns:cx3="http://schemas.microsoft.com/office/drawing/2016/5/9/chartex" xmlns:cx4="http://schemas.microsoft.com/office/drawing/2016/5/10/chartex" xmlns:cx5="http://schemas.microsoft.com/office/drawing/2016/5/11/chartex" xmlns:cx6="http://schemas.microsoft.com/office/drawing/2016/5/12/chartex" xmlns:cx7="http://schemas.microsoft.com/office/drawing/2016/5/13/chartex" xmlns:cx8="http://schemas.microsoft.com/office/drawing/2016/5/14/chartex" xmlns:mc="http://schemas.openxmlformats.org/markup-compatibility/2006" xmlns:aink="http://schemas.microsoft.com/office/drawing/2016/ink" xmlns:am3d="http://schemas.microsoft.com/office/drawing/2017/model3d" xmlns:o="urn:schemas-microsoft-com:office:office" xmlns:r="http://schemas.openxmlformats.org/officeDocument/2006/relationships" xmlns:m="http://schemas.openxmlformats.org/officeDocument/2006/math" xmlns:v="urn:schemas-microsoft-com:vml" xmlns:wp14="http://schemas.microsoft.com/office/word/2010/wordprocessingDrawing" xmlns:wp="http://schemas.openxmlformats.org/drawingml/2006/wordprocessingDrawing" xmlns:w10="urn:schemas-microsoft-com:office:word" xmlns:w="http://schemas.openxmlformats.org/wordprocessingml/2006/main" xmlns:w14="http://schemas.microsoft.com/office/word/2010/wordml" xmlns:w15="http://schemas.microsoft.com/office/word/2012/wordml" xmlns:w16cid="http://schemas.microsoft.com/office/word/2016/wordml/cid" xmlns:w16se="http://schemas.microsoft.com/office/word/2015/wordml/symex" xmlns:wpg="http://schemas.microsoft.com/office/word/2010/wordprocessingGroup" xmlns:wpi="http://schemas.microsoft.com/office/word/2010/wordprocessingInk" xmlns:wne="http://schemas.microsoft.com/office/word/2006/wordml" xmlns:wps="http://schemas.microsoft.com/office/word/2010/wordprocessingShape" mc:Ignorable="w14 w15 w16se w16cid wp14">
+<w:document xmlns:wpc="http://schemas.microsoft.com/office/word/2010/wordprocessingCanvas" xmlns:cx="http://schemas.microsoft.com/office/drawing/2014/chartex" xmlns:cx1="http://schemas.microsoft.com/office/drawing/2015/9/8/chartex" xmlns:cx2="http://schemas.microsoft.com/office/drawing/2015/10/21/chartex" xmlns:cx3="http://schemas.microsoft.com/office/drawing/2016/5/9/chartex" xmlns:cx4="http://schemas.microsoft.com/office/drawing/2016/5/10/chartex" xmlns:cx5="http://schemas.microsoft.com/office/drawing/2016/5/11/chartex" xmlns:cx6="http://schemas.microsoft.com/office/drawing/2016/5/12/chartex" xmlns:cx7="http://schemas.microsoft.com/office/drawing/2016/5/13/chartex" xmlns:cx8="http://schemas.microsoft.com/office/drawing/2016/5/14/chartex" xmlns:mc="http://schemas.openxmlformats.org/markup-compatibility/2006" xmlns:aink="http://schemas.microsoft.com/office/drawing/2016/ink" xmlns:am3d="http://schemas.microsoft.com/office/drawing/2017/model3d" xmlns:o="urn:schemas-microsoft-com:office:office" xmlns:r="http://schemas.openxmlformats.org/officeDocument/2006/relationships" xmlns:m="http://schemas.openxmlformats.org/officeDocument/2006/math" xmlns:v="urn:schemas-microsoft-com:vml" xmlns:wp14="http://schemas.microsoft.com/office/word/2010/wordprocessingDrawing" xmlns:wp="http://schemas.openxmlformats.org/drawingml/2006/wordprocessingDrawing" xmlns:w10="urn:schemas-microsoft-com:office:word" xmlns:w="http://schemas.openxmlformats.org/wordprocessingml/2006/main" xmlns:w14="http://schemas.microsoft.com/office/word/2010/wordml" xmlns:w15="http://schemas.microsoft.com/office/word/2012/wordml" xmlns:w16se="http://schemas.microsoft.com/office/word/2015/wordml/symex" xmlns:wpg="http://schemas.microsoft.com/office/word/2010/wordprocessingGroup" xmlns:wpi="http://schemas.microsoft.com/office/word/2010/wordprocessingInk" xmlns:wne="http://schemas.microsoft.com/office/word/2006/wordml" xmlns:wps="http://schemas.microsoft.com/office/word/2010/wordprocessingShape" mc:Ignorable="w14 w15 w16se wp14">
   <w:body>
     <w:p>
       <w:pPr>
         <w:pStyle w:val="Titolo"/>
-        <w:rPr>
-          <w:lang w:val="en-US"/>
-        </w:rPr>
-      </w:pPr>
-      <w:r>
-        <w:rPr>
-          <w:lang w:val="en-US"/>
-        </w:rPr>
+      </w:pPr>
+      <w:r>
         <w:t>BASE INFORMATIVA</w:t>
       </w:r>
     </w:p>
-    <w:p>
-      <w:pPr>
-        <w:rPr>
-          <w:lang w:val="en-US"/>
-        </w:rPr>
-      </w:pPr>
-    </w:p>
+    <w:p/>
     <w:p>
       <w:r>
         <w:t>LOGO “I TESORI DI SQUITTY”</w:t>
@@ -376,6 +364,232 @@
     </w:p>
     <w:p>
       <w:r>
+        <w:t>PRODOTTI ALL’INGROSSO</w:t>
+      </w:r>
+    </w:p>
+    <w:p>
+      <w:pPr>
+        <w:pStyle w:val="Paragrafoelenco"/>
+        <w:numPr>
+          <w:ilvl w:val="0"/>
+          <w:numId w:val="1"/>
+        </w:numPr>
+      </w:pPr>
+      <w:r>
+        <w:t>PACCO DA 60 DI BISCOTTI AL FORMAGGIO</w:t>
+      </w:r>
+    </w:p>
+    <w:p>
+      <w:pPr>
+        <w:pStyle w:val="Paragrafoelenco"/>
+        <w:numPr>
+          <w:ilvl w:val="0"/>
+          <w:numId w:val="1"/>
+        </w:numPr>
+      </w:pPr>
+      <w:r>
+        <w:t>PACCO 1KG DI GANASH</w:t>
+      </w:r>
+      <w:bookmarkStart w:id="0" w:name="_GoBack"/>
+      <w:bookmarkEnd w:id="0"/>
+    </w:p>
+    <w:p>
+      <w:pPr>
+        <w:pStyle w:val="Paragrafoelenco"/>
+        <w:numPr>
+          <w:ilvl w:val="0"/>
+          <w:numId w:val="1"/>
+        </w:numPr>
+      </w:pPr>
+      <w:r>
+        <w:t>PASTASFOGLIA</w:t>
+      </w:r>
+    </w:p>
+    <w:p>
+      <w:pPr>
+        <w:pStyle w:val="Paragrafoelenco"/>
+        <w:numPr>
+          <w:ilvl w:val="0"/>
+          <w:numId w:val="1"/>
+        </w:numPr>
+      </w:pPr>
+      <w:r>
+        <w:t>PASTA BRISE</w:t>
+      </w:r>
+      <w:r>
+        <w:rPr>
+          <w:lang w:val="en-US"/>
+        </w:rPr>
+        <w:t>’</w:t>
+      </w:r>
+    </w:p>
+    <w:p>
+      <w:pPr>
+        <w:pStyle w:val="Paragrafoelenco"/>
+        <w:numPr>
+          <w:ilvl w:val="0"/>
+          <w:numId w:val="1"/>
+        </w:numPr>
+      </w:pPr>
+      <w:r>
+        <w:rPr>
+          <w:lang w:val="en-US"/>
+        </w:rPr>
+        <w:t xml:space="preserve">PAN DI PASTA </w:t>
+      </w:r>
+    </w:p>
+    <w:p>
+      <w:pPr>
+        <w:pStyle w:val="Paragrafoelenco"/>
+        <w:numPr>
+          <w:ilvl w:val="0"/>
+          <w:numId w:val="1"/>
+        </w:numPr>
+      </w:pPr>
+      <w:r>
+        <w:rPr>
+          <w:lang w:val="en-US"/>
+        </w:rPr>
+        <w:t xml:space="preserve">PASTA DI MANDARLE </w:t>
+      </w:r>
+    </w:p>
+    <w:p>
+      <w:pPr>
+        <w:pStyle w:val="Paragrafoelenco"/>
+        <w:numPr>
+          <w:ilvl w:val="0"/>
+          <w:numId w:val="1"/>
+        </w:numPr>
+      </w:pPr>
+      <w:r>
+        <w:rPr>
+          <w:lang w:val="en-US"/>
+        </w:rPr>
+        <w:lastRenderedPageBreak/>
+        <w:t>CONFETTURA SQUITTY</w:t>
+      </w:r>
+    </w:p>
+    <w:p>
+      <w:pPr>
+        <w:pStyle w:val="Paragrafoelenco"/>
+        <w:numPr>
+          <w:ilvl w:val="0"/>
+          <w:numId w:val="1"/>
+        </w:numPr>
+      </w:pPr>
+      <w:r>
+        <w:rPr>
+          <w:lang w:val="en-US"/>
+        </w:rPr>
+        <w:t>MOUSSE CICCOLATO FORMAGGIOSO</w:t>
+      </w:r>
+    </w:p>
+    <w:p>
+      <w:pPr>
+        <w:pStyle w:val="Paragrafoelenco"/>
+        <w:numPr>
+          <w:ilvl w:val="0"/>
+          <w:numId w:val="1"/>
+        </w:numPr>
+      </w:pPr>
+      <w:r>
+        <w:rPr>
+          <w:lang w:val="en-US"/>
+        </w:rPr>
+        <w:t xml:space="preserve">CREMA DI VANIGLIA </w:t>
+      </w:r>
+    </w:p>
+    <w:p>
+      <w:pPr>
+        <w:pStyle w:val="Paragrafoelenco"/>
+        <w:numPr>
+          <w:ilvl w:val="0"/>
+          <w:numId w:val="1"/>
+        </w:numPr>
+      </w:pPr>
+      <w:r>
+        <w:rPr>
+          <w:lang w:val="en-US"/>
+        </w:rPr>
+        <w:t>CREMA CHANTILLY</w:t>
+      </w:r>
+    </w:p>
+    <w:p>
+      <w:pPr>
+        <w:pStyle w:val="Paragrafoelenco"/>
+        <w:numPr>
+          <w:ilvl w:val="0"/>
+          <w:numId w:val="1"/>
+        </w:numPr>
+      </w:pPr>
+      <w:r>
+        <w:rPr>
+          <w:lang w:val="en-US"/>
+        </w:rPr>
+        <w:t>1KG DI BAVERESE</w:t>
+      </w:r>
+    </w:p>
+    <w:p>
+      <w:pPr>
+        <w:pStyle w:val="Paragrafoelenco"/>
+        <w:numPr>
+          <w:ilvl w:val="0"/>
+          <w:numId w:val="1"/>
+        </w:numPr>
+      </w:pPr>
+      <w:r>
+        <w:rPr>
+          <w:lang w:val="en-US"/>
+        </w:rPr>
+        <w:t>TIRAMISU’</w:t>
+      </w:r>
+    </w:p>
+    <w:p>
+      <w:pPr>
+        <w:pStyle w:val="Paragrafoelenco"/>
+        <w:numPr>
+          <w:ilvl w:val="0"/>
+          <w:numId w:val="1"/>
+        </w:numPr>
+      </w:pPr>
+      <w:r>
+        <w:rPr>
+          <w:lang w:val="en-US"/>
+        </w:rPr>
+        <w:t>ALBUME PASTORIZZATO PER DOLCI</w:t>
+      </w:r>
+    </w:p>
+    <w:p>
+      <w:pPr>
+        <w:pStyle w:val="Paragrafoelenco"/>
+        <w:numPr>
+          <w:ilvl w:val="0"/>
+          <w:numId w:val="1"/>
+        </w:numPr>
+      </w:pPr>
+      <w:r>
+        <w:rPr>
+          <w:lang w:val="en-US"/>
+        </w:rPr>
+        <w:t xml:space="preserve">FARINO DI MANDORLE PER DOLCI </w:t>
+      </w:r>
+    </w:p>
+    <w:p>
+      <w:pPr>
+        <w:pStyle w:val="Paragrafoelenco"/>
+        <w:numPr>
+          <w:ilvl w:val="0"/>
+          <w:numId w:val="1"/>
+        </w:numPr>
+      </w:pPr>
+    </w:p>
+    <w:p>
+      <w:r>
+        <w:t>SERVIZI</w:t>
+      </w:r>
+    </w:p>
+    <w:p>
+      <w:r>
         <w:t>IL NEGOZIO</w:t>
       </w:r>
     </w:p>
@@ -664,18 +878,7 @@
           <w:szCs w:val="24"/>
           <w:lang w:eastAsia="it-IT"/>
         </w:rPr>
-        <w:t xml:space="preserve">. Ogni linea e dettaglio del negozio </w:t>
-      </w:r>
-      <w:r>
-        <w:rPr>
-          <w:rFonts w:ascii="&amp;quot" w:eastAsia="Times New Roman" w:hAnsi="&amp;quot" w:cs="Times New Roman"/>
-          <w:color w:val="4A4A4A"/>
-          <w:sz w:val="24"/>
-          <w:szCs w:val="24"/>
-          <w:lang w:eastAsia="it-IT"/>
-        </w:rPr>
-        <w:lastRenderedPageBreak/>
-        <w:t xml:space="preserve">richiama e rimanda ai principi su cui si fonda la nostra azienda: purezza, </w:t>
+        <w:t xml:space="preserve">. Ogni linea e dettaglio del negozio richiama e rimanda ai principi su cui si fonda la nostra azienda: purezza, </w:t>
       </w:r>
       <w:proofErr w:type="spellStart"/>
       <w:r>
@@ -931,16 +1134,7 @@
           <w:sz w:val="20"/>
           <w:szCs w:val="20"/>
         </w:rPr>
-        <w:t>È il luogo ideale dove concedersi un momento di pausa...La nostra pasticceria è specializzata da tempo nella realizzazione di prodotti artigianali di altissima qualità e gusto.</w:t>
-      </w:r>
-      <w:r>
-        <w:rPr>
-          <w:rFonts w:ascii="Verdana" w:hAnsi="Verdana"/>
-          <w:color w:val="4F4F4F"/>
-          <w:sz w:val="20"/>
-          <w:szCs w:val="20"/>
-        </w:rPr>
-        <w:t>]</w:t>
+        <w:t>È il luogo ideale dove concedersi un momento di pausa...La nostra pasticceria è specializzata da tempo nella realizzazione di prodotti artigianali di altissima qualità e gusto.]</w:t>
       </w:r>
     </w:p>
     <w:p>
@@ -1143,7 +1337,18 @@
           <w:szCs w:val="24"/>
           <w:lang w:eastAsia="it-IT"/>
         </w:rPr>
-        <w:t xml:space="preserve">esperienza ad una più ampia clientela. Addirittura, tutto ciò ci ha permesso di elevare i nostri standard focalizzandoci sul miglioramento delle lavorazioni e dei singoli processi così da ottenere un prodotto di maggior qualità. L’artigianalità </w:t>
+        <w:t xml:space="preserve">esperienza ad una più ampia clientela. Addirittura, tutto ciò ci ha permesso di elevare i </w:t>
+      </w:r>
+      <w:r>
+        <w:rPr>
+          <w:rFonts w:ascii="&amp;quot" w:eastAsia="Times New Roman" w:hAnsi="&amp;quot" w:cs="Times New Roman"/>
+          <w:color w:val="4A4A4A"/>
+          <w:sz w:val="24"/>
+          <w:szCs w:val="24"/>
+          <w:lang w:eastAsia="it-IT"/>
+        </w:rPr>
+        <w:lastRenderedPageBreak/>
+        <w:t xml:space="preserve">nostri standard focalizzandoci sul miglioramento delle lavorazioni e dei singoli processi così da ottenere un prodotto di maggior qualità. L’artigianalità </w:t>
       </w:r>
       <w:proofErr w:type="spellStart"/>
       <w:proofErr w:type="gramStart"/>
@@ -1174,122 +1379,38 @@
           <w:rFonts w:ascii="Arial" w:hAnsi="Arial" w:cs="Arial"/>
           <w:color w:val="4A4A4A"/>
         </w:rPr>
-        <w:t>l</w:t>
-      </w:r>
+        <w:t xml:space="preserve">le impastatrici sono all’avanguardia ma lavorano lentamente, senza stressare la pasta, i forni assicurano cotture uniformi, con il giusto equilibrio di umidità e </w:t>
+      </w:r>
+      <w:proofErr w:type="spellStart"/>
       <w:r>
         <w:rPr>
           <w:rFonts w:ascii="Arial" w:hAnsi="Arial" w:cs="Arial"/>
           <w:color w:val="4A4A4A"/>
         </w:rPr>
-        <w:t xml:space="preserve">e </w:t>
-      </w:r>
+        <w:t>croccantezza</w:t>
+      </w:r>
+      <w:proofErr w:type="spellEnd"/>
       <w:r>
         <w:rPr>
           <w:rFonts w:ascii="Arial" w:hAnsi="Arial" w:cs="Arial"/>
           <w:color w:val="4A4A4A"/>
         </w:rPr>
-        <w:t>impastatric</w:t>
-      </w:r>
+        <w:t xml:space="preserve">, </w:t>
+      </w:r>
+      <w:proofErr w:type="spellStart"/>
       <w:r>
         <w:rPr>
           <w:rFonts w:ascii="Arial" w:hAnsi="Arial" w:cs="Arial"/>
           <w:color w:val="4A4A4A"/>
         </w:rPr>
-        <w:t>i</w:t>
-      </w:r>
+        <w:t>frighi</w:t>
+      </w:r>
+      <w:proofErr w:type="spellEnd"/>
       <w:r>
         <w:rPr>
           <w:rFonts w:ascii="Arial" w:hAnsi="Arial" w:cs="Arial"/>
           <w:color w:val="4A4A4A"/>
         </w:rPr>
-        <w:t xml:space="preserve"> </w:t>
-      </w:r>
-      <w:r>
-        <w:rPr>
-          <w:rFonts w:ascii="Arial" w:hAnsi="Arial" w:cs="Arial"/>
-          <w:color w:val="4A4A4A"/>
-        </w:rPr>
-        <w:t>sono</w:t>
-      </w:r>
-      <w:r>
-        <w:rPr>
-          <w:rFonts w:ascii="Arial" w:hAnsi="Arial" w:cs="Arial"/>
-          <w:color w:val="4A4A4A"/>
-        </w:rPr>
-        <w:t xml:space="preserve"> all’avanguardia ma lavora</w:t>
-      </w:r>
-      <w:r>
-        <w:rPr>
-          <w:rFonts w:ascii="Arial" w:hAnsi="Arial" w:cs="Arial"/>
-          <w:color w:val="4A4A4A"/>
-        </w:rPr>
-        <w:t>no</w:t>
-      </w:r>
-      <w:r>
-        <w:rPr>
-          <w:rFonts w:ascii="Arial" w:hAnsi="Arial" w:cs="Arial"/>
-          <w:color w:val="4A4A4A"/>
-        </w:rPr>
-        <w:t xml:space="preserve"> lentamente, senza stressare la pasta, i forn</w:t>
-      </w:r>
-      <w:r>
-        <w:rPr>
-          <w:rFonts w:ascii="Arial" w:hAnsi="Arial" w:cs="Arial"/>
-          <w:color w:val="4A4A4A"/>
-        </w:rPr>
-        <w:t>i</w:t>
-      </w:r>
-      <w:r>
-        <w:rPr>
-          <w:rFonts w:ascii="Arial" w:hAnsi="Arial" w:cs="Arial"/>
-          <w:color w:val="4A4A4A"/>
-        </w:rPr>
-        <w:t xml:space="preserve"> assicura</w:t>
-      </w:r>
-      <w:r>
-        <w:rPr>
-          <w:rFonts w:ascii="Arial" w:hAnsi="Arial" w:cs="Arial"/>
-          <w:color w:val="4A4A4A"/>
-        </w:rPr>
-        <w:t>no</w:t>
-      </w:r>
-      <w:r>
-        <w:rPr>
-          <w:rFonts w:ascii="Arial" w:hAnsi="Arial" w:cs="Arial"/>
-          <w:color w:val="4A4A4A"/>
-        </w:rPr>
-        <w:t xml:space="preserve"> cotture uniformi, con il giusto equilibrio di umidità e </w:t>
-      </w:r>
-      <w:proofErr w:type="spellStart"/>
-      <w:r>
-        <w:rPr>
-          <w:rFonts w:ascii="Arial" w:hAnsi="Arial" w:cs="Arial"/>
-          <w:color w:val="4A4A4A"/>
-        </w:rPr>
-        <w:t>croccantezza</w:t>
-      </w:r>
-      <w:proofErr w:type="spellEnd"/>
-      <w:r>
-        <w:rPr>
-          <w:rFonts w:ascii="Arial" w:hAnsi="Arial" w:cs="Arial"/>
-          <w:color w:val="4A4A4A"/>
-        </w:rPr>
-        <w:t xml:space="preserve">, </w:t>
-      </w:r>
-      <w:proofErr w:type="spellStart"/>
-      <w:r>
-        <w:rPr>
-          <w:rFonts w:ascii="Arial" w:hAnsi="Arial" w:cs="Arial"/>
-          <w:color w:val="4A4A4A"/>
-        </w:rPr>
-        <w:t>frighi</w:t>
-      </w:r>
-      <w:proofErr w:type="spellEnd"/>
-      <w:r>
-        <w:rPr>
-          <w:rFonts w:ascii="Arial" w:hAnsi="Arial" w:cs="Arial"/>
-          <w:color w:val="4A4A4A"/>
-        </w:rPr>
         <w:t xml:space="preserve"> e vetrine offrono il prodotto così com’è stato sfornato, nel sapore e nella fragranza. Perché i nostri clienti possano ricevere sempre il meglio.</w:t>
       </w:r>
     </w:p>
@@ -1412,7 +1533,6 @@
           <w:szCs w:val="24"/>
           <w:lang w:eastAsia="it-IT"/>
         </w:rPr>
-        <w:lastRenderedPageBreak/>
         <w:t>Dal LUNEDI al SABATO nel nostro negozio di Jesolo dalle 8.00 alle 22.00</w:t>
       </w:r>
     </w:p>
@@ -1509,8 +1629,6 @@
           <w:lang w:eastAsia="it-IT"/>
         </w:rPr>
       </w:pPr>
-      <w:bookmarkStart w:id="0" w:name="_GoBack"/>
-      <w:bookmarkEnd w:id="0"/>
     </w:p>
     <w:sectPr>
       <w:pgSz w:w="11906" w:h="16838"/>
@@ -1523,7 +1641,7 @@
 </file>
 
 <file path=word/numbering.xml><?xml version="1.0" encoding="utf-8"?>
-<w:numbering xmlns:wpc="http://schemas.microsoft.com/office/word/2010/wordprocessingCanvas" xmlns:cx="http://schemas.microsoft.com/office/drawing/2014/chartex" xmlns:cx1="http://schemas.microsoft.com/office/drawing/2015/9/8/chartex" xmlns:cx2="http://schemas.microsoft.com/office/drawing/2015/10/21/chartex" xmlns:cx3="http://schemas.microsoft.com/office/drawing/2016/5/9/chartex" xmlns:cx4="http://schemas.microsoft.com/office/drawing/2016/5/10/chartex" xmlns:cx5="http://schemas.microsoft.com/office/drawing/2016/5/11/chartex" xmlns:cx6="http://schemas.microsoft.com/office/drawing/2016/5/12/chartex" xmlns:cx7="http://schemas.microsoft.com/office/drawing/2016/5/13/chartex" xmlns:cx8="http://schemas.microsoft.com/office/drawing/2016/5/14/chartex" xmlns:mc="http://schemas.openxmlformats.org/markup-compatibility/2006" xmlns:aink="http://schemas.microsoft.com/office/drawing/2016/ink" xmlns:am3d="http://schemas.microsoft.com/office/drawing/2017/model3d" xmlns:o="urn:schemas-microsoft-com:office:office" xmlns:r="http://schemas.openxmlformats.org/officeDocument/2006/relationships" xmlns:m="http://schemas.openxmlformats.org/officeDocument/2006/math" xmlns:v="urn:schemas-microsoft-com:vml" xmlns:wp14="http://schemas.microsoft.com/office/word/2010/wordprocessingDrawing" xmlns:wp="http://schemas.openxmlformats.org/drawingml/2006/wordprocessingDrawing" xmlns:w10="urn:schemas-microsoft-com:office:word" xmlns:w="http://schemas.openxmlformats.org/wordprocessingml/2006/main" xmlns:w14="http://schemas.microsoft.com/office/word/2010/wordml" xmlns:w15="http://schemas.microsoft.com/office/word/2012/wordml" xmlns:w16cid="http://schemas.microsoft.com/office/word/2016/wordml/cid" xmlns:w16se="http://schemas.microsoft.com/office/word/2015/wordml/symex" xmlns:wpg="http://schemas.microsoft.com/office/word/2010/wordprocessingGroup" xmlns:wpi="http://schemas.microsoft.com/office/word/2010/wordprocessingInk" xmlns:wne="http://schemas.microsoft.com/office/word/2006/wordml" xmlns:wps="http://schemas.microsoft.com/office/word/2010/wordprocessingShape" mc:Ignorable="w14 w15 w16se w16cid wp14">
+<w:numbering xmlns:wpc="http://schemas.microsoft.com/office/word/2010/wordprocessingCanvas" xmlns:cx="http://schemas.microsoft.com/office/drawing/2014/chartex" xmlns:cx1="http://schemas.microsoft.com/office/drawing/2015/9/8/chartex" xmlns:cx2="http://schemas.microsoft.com/office/drawing/2015/10/21/chartex" xmlns:cx3="http://schemas.microsoft.com/office/drawing/2016/5/9/chartex" xmlns:cx4="http://schemas.microsoft.com/office/drawing/2016/5/10/chartex" xmlns:cx5="http://schemas.microsoft.com/office/drawing/2016/5/11/chartex" xmlns:cx6="http://schemas.microsoft.com/office/drawing/2016/5/12/chartex" xmlns:cx7="http://schemas.microsoft.com/office/drawing/2016/5/13/chartex" xmlns:cx8="http://schemas.microsoft.com/office/drawing/2016/5/14/chartex" xmlns:mc="http://schemas.openxmlformats.org/markup-compatibility/2006" xmlns:aink="http://schemas.microsoft.com/office/drawing/2016/ink" xmlns:am3d="http://schemas.microsoft.com/office/drawing/2017/model3d" xmlns:o="urn:schemas-microsoft-com:office:office" xmlns:r="http://schemas.openxmlformats.org/officeDocument/2006/relationships" xmlns:m="http://schemas.openxmlformats.org/officeDocument/2006/math" xmlns:v="urn:schemas-microsoft-com:vml" xmlns:wp14="http://schemas.microsoft.com/office/word/2010/wordprocessingDrawing" xmlns:wp="http://schemas.openxmlformats.org/drawingml/2006/wordprocessingDrawing" xmlns:w10="urn:schemas-microsoft-com:office:word" xmlns:w="http://schemas.openxmlformats.org/wordprocessingml/2006/main" xmlns:w14="http://schemas.microsoft.com/office/word/2010/wordml" xmlns:w15="http://schemas.microsoft.com/office/word/2012/wordml" xmlns:w16se="http://schemas.microsoft.com/office/word/2015/wordml/symex" xmlns:wpg="http://schemas.microsoft.com/office/word/2010/wordprocessingGroup" xmlns:wpi="http://schemas.microsoft.com/office/word/2010/wordprocessingInk" xmlns:wne="http://schemas.microsoft.com/office/word/2006/wordml" xmlns:wps="http://schemas.microsoft.com/office/word/2010/wordprocessingShape" mc:Ignorable="w14 w15 w16se wp14">
   <w:abstractNum w:abstractNumId="0" w15:restartNumberingAfterBreak="0">
     <w:nsid w:val="3BDF1793"/>
     <w:multiLevelType w:val="hybridMultilevel"/>
@@ -1643,7 +1761,7 @@
 </file>
 
 <file path=word/styles.xml><?xml version="1.0" encoding="utf-8"?>
-<w:styles xmlns:mc="http://schemas.openxmlformats.org/markup-compatibility/2006" xmlns:r="http://schemas.openxmlformats.org/officeDocument/2006/relationships" xmlns:w="http://schemas.openxmlformats.org/wordprocessingml/2006/main" xmlns:w14="http://schemas.microsoft.com/office/word/2010/wordml" xmlns:w15="http://schemas.microsoft.com/office/word/2012/wordml" xmlns:w16cid="http://schemas.microsoft.com/office/word/2016/wordml/cid" xmlns:w16se="http://schemas.microsoft.com/office/word/2015/wordml/symex" mc:Ignorable="w14 w15 w16se w16cid">
+<w:styles xmlns:mc="http://schemas.openxmlformats.org/markup-compatibility/2006" xmlns:r="http://schemas.openxmlformats.org/officeDocument/2006/relationships" xmlns:w="http://schemas.openxmlformats.org/wordprocessingml/2006/main" xmlns:w14="http://schemas.microsoft.com/office/word/2010/wordml" xmlns:w15="http://schemas.microsoft.com/office/word/2012/wordml" xmlns:w16se="http://schemas.microsoft.com/office/word/2015/wordml/symex" mc:Ignorable="w14 w15 w16se">
   <w:docDefaults>
     <w:rPrDefault>
       <w:rPr>
@@ -2063,6 +2181,7 @@
   <w:style w:type="character" w:default="1" w:styleId="Carpredefinitoparagrafo">
     <w:name w:val="Default Paragraph Font"/>
     <w:uiPriority w:val="1"/>
+    <w:semiHidden/>
     <w:unhideWhenUsed/>
   </w:style>
   <w:style w:type="table" w:default="1" w:styleId="Tabellanormale">

</xml_diff>